<commit_message>
- updates just before the 4.1.x launch
</commit_message>
<xml_diff>
--- a/reports_module_sample/bin/reports/Report01.docx
+++ b/reports_module_sample/bin/reports/Report01.docx
@@ -10,8 +10,6 @@
           <w:lang w:val="en-US"/>
         </w:rPr>
       </w:pPr>
-      <w:bookmarkStart w:id="0" w:name="_GoBack"/>
-      <w:bookmarkEnd w:id="0"/>
       <w:r>
         <w:rPr>
           <w:rStyle w:val="Riferimentointenso"/>
@@ -25,7 +23,14 @@
           <w:rStyle w:val="Riferimentointenso"/>
           <w:lang w:val="en-US"/>
         </w:rPr>
-        <w:t>data.customer</w:t>
+        <w:t>item</w:t>
+      </w:r>
+      <w:r>
+        <w:rPr>
+          <w:rStyle w:val="Riferimentointenso"/>
+          <w:lang w:val="en-US"/>
+        </w:rPr>
+        <w:t>.customer</w:t>
       </w:r>
       <w:proofErr w:type="spellEnd"/>
       <w:r>
@@ -69,7 +74,14 @@
           <w:rFonts w:ascii="Segoe UI Light" w:hAnsi="Segoe UI Light" w:cs="Segoe UI Light"/>
           <w:lang w:val="en-US"/>
         </w:rPr>
-        <w:t>data.contact_first</w:t>
+        <w:t>item</w:t>
+      </w:r>
+      <w:r>
+        <w:rPr>
+          <w:rFonts w:ascii="Segoe UI Light" w:hAnsi="Segoe UI Light" w:cs="Segoe UI Light"/>
+          <w:lang w:val="en-US"/>
+        </w:rPr>
+        <w:t>.contact_first</w:t>
       </w:r>
       <w:proofErr w:type="spellEnd"/>
       <w:r>
@@ -85,7 +97,7 @@
           <w:rFonts w:ascii="Segoe UI Light" w:hAnsi="Segoe UI Light" w:cs="Segoe UI Light"/>
           <w:lang w:val="en-US"/>
         </w:rPr>
-        <w:t>data</w:t>
+        <w:t>item</w:t>
       </w:r>
       <w:r>
         <w:rPr>
@@ -127,7 +139,7 @@
           <w:rFonts w:ascii="Segoe UI Light" w:hAnsi="Segoe UI Light" w:cs="Segoe UI Light"/>
           <w:lang w:val="en-US"/>
         </w:rPr>
-        <w:t>data</w:t>
+        <w:t>item</w:t>
       </w:r>
       <w:r>
         <w:rPr>
@@ -176,7 +188,7 @@
           <w:rFonts w:ascii="Segoe UI Light" w:hAnsi="Segoe UI Light" w:cs="Segoe UI Light"/>
           <w:lang w:val="en-US"/>
         </w:rPr>
-        <w:t>data</w:t>
+        <w:t>item</w:t>
       </w:r>
       <w:r>
         <w:rPr>
@@ -198,7 +210,7 @@
           <w:rFonts w:ascii="Segoe UI Light" w:hAnsi="Segoe UI Light" w:cs="Segoe UI Light"/>
           <w:lang w:val="en-US"/>
         </w:rPr>
-        <w:t>data.address_line2}} – {{</w:t>
+        <w:t>item.address_line2}} – {{</w:t>
       </w:r>
       <w:proofErr w:type="spellStart"/>
       <w:r>
@@ -206,7 +218,7 @@
           <w:rFonts w:ascii="Segoe UI Light" w:hAnsi="Segoe UI Light" w:cs="Segoe UI Light"/>
           <w:lang w:val="en-US"/>
         </w:rPr>
-        <w:t>data</w:t>
+        <w:t>item</w:t>
       </w:r>
       <w:r>
         <w:rPr>
@@ -242,14 +254,15 @@
         <w:t>Country: {{</w:t>
       </w:r>
       <w:proofErr w:type="spellStart"/>
-      <w:proofErr w:type="gramStart"/>
-      <w:r>
-        <w:rPr>
-          <w:rFonts w:ascii="Segoe UI Light" w:hAnsi="Segoe UI Light" w:cs="Segoe UI Light"/>
-          <w:lang w:val="en-US"/>
-        </w:rPr>
-        <w:t>data</w:t>
-      </w:r>
+      <w:r>
+        <w:rPr>
+          <w:rFonts w:ascii="Segoe UI Light" w:hAnsi="Segoe UI Light" w:cs="Segoe UI Light"/>
+          <w:lang w:val="en-US"/>
+        </w:rPr>
+        <w:t>item</w:t>
+      </w:r>
+      <w:bookmarkStart w:id="0" w:name="_GoBack"/>
+      <w:bookmarkEnd w:id="0"/>
       <w:r>
         <w:rPr>
           <w:rFonts w:ascii="Segoe UI Light" w:hAnsi="Segoe UI Light" w:cs="Segoe UI Light"/>
@@ -258,7 +271,6 @@
         <w:t>.country</w:t>
       </w:r>
       <w:proofErr w:type="spellEnd"/>
-      <w:proofErr w:type="gramEnd"/>
       <w:r>
         <w:rPr>
           <w:rFonts w:ascii="Segoe UI Light" w:hAnsi="Segoe UI Light" w:cs="Segoe UI Light"/>
@@ -1056,7 +1068,7 @@
 </file>
 
 <file path=customXml/itemProps1.xml><?xml version="1.0" encoding="utf-8"?>
-<ds:datastoreItem xmlns:ds="http://schemas.openxmlformats.org/officeDocument/2006/customXml" ds:itemID="{D939D7B0-0641-45C1-81B8-A9F4A99804A7}">
+<ds:datastoreItem xmlns:ds="http://schemas.openxmlformats.org/officeDocument/2006/customXml" ds:itemID="{154097AD-75A3-450A-B3E5-A1DDBD1BD5E0}">
   <ds:schemaRefs>
     <ds:schemaRef ds:uri="http://schemas.openxmlformats.org/officeDocument/2006/bibliography"/>
   </ds:schemaRefs>

</xml_diff>